<commit_message>
Building it out with Lots of files.
</commit_message>
<xml_diff>
--- a/images/banner EDITS 2.docx
+++ b/images/banner EDITS 2.docx
@@ -5,6 +5,7 @@
     <w:p>
       <w:pPr>
         <w:tabs>
+          <w:tab w:val="left" w:pos="3330"/>
           <w:tab w:val="left" w:pos="3780"/>
         </w:tabs>
       </w:pPr>
@@ -15,85 +16,13 @@
         <mc:AlternateContent>
           <mc:Choice Requires="wps">
             <w:drawing>
-              <wp:anchor distT="0" distB="0" distL="114300" distR="114300" simplePos="0" relativeHeight="251675648" behindDoc="0" locked="0" layoutInCell="1" allowOverlap="1" wp14:anchorId="4679C322" wp14:editId="623006B5">
+              <wp:anchor distT="45720" distB="45720" distL="114300" distR="114300" simplePos="0" relativeHeight="251672576" behindDoc="0" locked="0" layoutInCell="1" allowOverlap="1" wp14:anchorId="7DE917D3" wp14:editId="32A4BA81">
                 <wp:simplePos x="0" y="0"/>
                 <wp:positionH relativeFrom="column">
-                  <wp:posOffset>0</wp:posOffset>
+                  <wp:posOffset>390767</wp:posOffset>
                 </wp:positionH>
                 <wp:positionV relativeFrom="paragraph">
-                  <wp:posOffset>0</wp:posOffset>
-                </wp:positionV>
-                <wp:extent cx="869599" cy="836560"/>
-                <wp:effectExtent l="0" t="0" r="26035" b="20955"/>
-                <wp:wrapNone/>
-                <wp:docPr id="1680244369" name="Oval 21"/>
-                <wp:cNvGraphicFramePr/>
-                <a:graphic xmlns:a="http://schemas.openxmlformats.org/drawingml/2006/main">
-                  <a:graphicData uri="http://schemas.microsoft.com/office/word/2010/wordprocessingShape">
-                    <wps:wsp>
-                      <wps:cNvSpPr/>
-                      <wps:spPr>
-                        <a:xfrm>
-                          <a:off x="0" y="0"/>
-                          <a:ext cx="869599" cy="836560"/>
-                        </a:xfrm>
-                        <a:prstGeom prst="ellipse">
-                          <a:avLst/>
-                        </a:prstGeom>
-                        <a:noFill/>
-                        <a:ln w="3175"/>
-                      </wps:spPr>
-                      <wps:style>
-                        <a:lnRef idx="2">
-                          <a:schemeClr val="accent1">
-                            <a:shade val="15000"/>
-                          </a:schemeClr>
-                        </a:lnRef>
-                        <a:fillRef idx="1">
-                          <a:schemeClr val="accent1"/>
-                        </a:fillRef>
-                        <a:effectRef idx="0">
-                          <a:schemeClr val="accent1"/>
-                        </a:effectRef>
-                        <a:fontRef idx="minor">
-                          <a:schemeClr val="lt1"/>
-                        </a:fontRef>
-                      </wps:style>
-                      <wps:bodyPr rot="0" spcFirstLastPara="0" vertOverflow="overflow" horzOverflow="overflow" vert="horz" wrap="square" lIns="91440" tIns="45720" rIns="91440" bIns="45720" numCol="1" spcCol="0" rtlCol="0" fromWordArt="0" anchor="ctr" anchorCtr="0" forceAA="0" compatLnSpc="1">
-                        <a:prstTxWarp prst="textNoShape">
-                          <a:avLst/>
-                        </a:prstTxWarp>
-                        <a:noAutofit/>
-                      </wps:bodyPr>
-                    </wps:wsp>
-                  </a:graphicData>
-                </a:graphic>
-              </wp:anchor>
-            </w:drawing>
-          </mc:Choice>
-          <mc:Fallback>
-            <w:pict>
-              <v:oval w14:anchorId="60AAC9DB" id="Oval 21" o:spid="_x0000_s1026" style="position:absolute;margin-left:0;margin-top:0;width:68.45pt;height:65.85pt;z-index:251675648;visibility:visible;mso-wrap-style:square;mso-wrap-distance-left:9pt;mso-wrap-distance-top:0;mso-wrap-distance-right:9pt;mso-wrap-distance-bottom:0;mso-position-horizontal:absolute;mso-position-horizontal-relative:text;mso-position-vertical:absolute;mso-position-vertical-relative:text;v-text-anchor:middle" o:gfxdata="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" filled="f" strokecolor="#09101d [484]" strokeweight=".25pt">
-                <v:stroke joinstyle="miter"/>
-              </v:oval>
-            </w:pict>
-          </mc:Fallback>
-        </mc:AlternateContent>
-      </w:r>
-      <w:r>
-        <w:rPr>
-          <w:noProof/>
-        </w:rPr>
-        <mc:AlternateContent>
-          <mc:Choice Requires="wps">
-            <w:drawing>
-              <wp:anchor distT="45720" distB="45720" distL="114300" distR="114300" simplePos="0" relativeHeight="251673600" behindDoc="0" locked="0" layoutInCell="1" allowOverlap="1" wp14:anchorId="7DE917D3" wp14:editId="24C76A2C">
-                <wp:simplePos x="0" y="0"/>
-                <wp:positionH relativeFrom="column">
-                  <wp:posOffset>1182973</wp:posOffset>
-                </wp:positionH>
-                <wp:positionV relativeFrom="paragraph">
-                  <wp:posOffset>3652051</wp:posOffset>
+                  <wp:posOffset>323469</wp:posOffset>
                 </wp:positionV>
                 <wp:extent cx="6858000" cy="2680138"/>
                 <wp:effectExtent l="0" t="0" r="0" b="6350"/>
@@ -187,7 +116,7 @@
                 <v:stroke joinstyle="miter"/>
                 <v:path gradientshapeok="t" o:connecttype="rect"/>
               </v:shapetype>
-              <v:shape id="Text Box 2" o:spid="_x0000_s1026" type="#_x0000_t202" style="position:absolute;left:0;text-align:left;margin-left:93.15pt;margin-top:287.55pt;width:540pt;height:211.05pt;z-index:251673600;visibility:visible;mso-wrap-style:square;mso-width-percent:0;mso-height-percent:0;mso-wrap-distance-left:9pt;mso-wrap-distance-top:3.6pt;mso-wrap-distance-right:9pt;mso-wrap-distance-bottom:3.6pt;mso-position-horizontal:absolute;mso-position-horizontal-relative:text;mso-position-vertical:absolute;mso-position-vertical-relative:text;mso-width-percent:0;mso-height-percent:0;mso-width-relative:margin;mso-height-relative:margin;v-text-anchor:top" o:gfxdata="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" filled="f" stroked="f">
+              <v:shape id="Text Box 2" o:spid="_x0000_s1026" type="#_x0000_t202" style="position:absolute;left:0;text-align:left;margin-left:30.75pt;margin-top:25.45pt;width:540pt;height:211.05pt;z-index:251672576;visibility:visible;mso-wrap-style:square;mso-width-percent:0;mso-height-percent:0;mso-wrap-distance-left:9pt;mso-wrap-distance-top:3.6pt;mso-wrap-distance-right:9pt;mso-wrap-distance-bottom:3.6pt;mso-position-horizontal:absolute;mso-position-horizontal-relative:text;mso-position-vertical:absolute;mso-position-vertical-relative:text;mso-width-percent:0;mso-height-percent:0;mso-width-relative:margin;mso-height-relative:margin;v-text-anchor:top" o:gfxdata="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" filled="f" stroked="f">
                 <v:textbox>
                   <w:txbxContent>
                     <w:p>
@@ -242,18 +171,18 @@
         <mc:AlternateContent>
           <mc:Choice Requires="wpg">
             <w:drawing>
-              <wp:anchor distT="0" distB="0" distL="114300" distR="114300" simplePos="0" relativeHeight="251671552" behindDoc="0" locked="0" layoutInCell="1" allowOverlap="1" wp14:anchorId="349F3131" wp14:editId="7F068127">
+              <wp:anchor distT="0" distB="0" distL="114300" distR="114300" simplePos="0" relativeHeight="251675648" behindDoc="0" locked="0" layoutInCell="1" allowOverlap="1" wp14:anchorId="6D939BA4" wp14:editId="1847FDFD">
                 <wp:simplePos x="0" y="0"/>
                 <wp:positionH relativeFrom="column">
-                  <wp:posOffset>163830</wp:posOffset>
+                  <wp:posOffset>158082</wp:posOffset>
                 </wp:positionH>
                 <wp:positionV relativeFrom="paragraph">
-                  <wp:posOffset>333708</wp:posOffset>
+                  <wp:posOffset>331537</wp:posOffset>
                 </wp:positionV>
-                <wp:extent cx="1330682" cy="1805771"/>
-                <wp:effectExtent l="19050" t="0" r="41275" b="42545"/>
+                <wp:extent cx="1332865" cy="1805940"/>
+                <wp:effectExtent l="19050" t="0" r="38735" b="41910"/>
                 <wp:wrapNone/>
-                <wp:docPr id="218161063" name="Group 20"/>
+                <wp:docPr id="1307546615" name="Group 1"/>
                 <wp:cNvGraphicFramePr/>
                 <a:graphic xmlns:a="http://schemas.openxmlformats.org/drawingml/2006/main">
                   <a:graphicData uri="http://schemas.microsoft.com/office/word/2010/wordprocessingGroup">
@@ -262,11 +191,48 @@
                       <wpg:grpSpPr>
                         <a:xfrm>
                           <a:off x="0" y="0"/>
-                          <a:ext cx="1330682" cy="1805771"/>
+                          <a:ext cx="1332865" cy="1805940"/>
                           <a:chOff x="0" y="0"/>
-                          <a:chExt cx="1330682" cy="1805771"/>
+                          <a:chExt cx="1332885" cy="1806505"/>
                         </a:xfrm>
                       </wpg:grpSpPr>
+                      <wps:wsp>
+                        <wps:cNvPr id="1680244369" name="Oval 21"/>
+                        <wps:cNvSpPr/>
+                        <wps:spPr>
+                          <a:xfrm>
+                            <a:off x="266935" y="741303"/>
+                            <a:ext cx="869599" cy="836560"/>
+                          </a:xfrm>
+                          <a:prstGeom prst="ellipse">
+                            <a:avLst/>
+                          </a:prstGeom>
+                          <a:noFill/>
+                          <a:ln w="3175"/>
+                        </wps:spPr>
+                        <wps:style>
+                          <a:lnRef idx="2">
+                            <a:schemeClr val="accent1">
+                              <a:shade val="15000"/>
+                            </a:schemeClr>
+                          </a:lnRef>
+                          <a:fillRef idx="1">
+                            <a:schemeClr val="accent1"/>
+                          </a:fillRef>
+                          <a:effectRef idx="0">
+                            <a:schemeClr val="accent1"/>
+                          </a:effectRef>
+                          <a:fontRef idx="minor">
+                            <a:schemeClr val="lt1"/>
+                          </a:fontRef>
+                        </wps:style>
+                        <wps:bodyPr rot="0" spcFirstLastPara="0" vertOverflow="overflow" horzOverflow="overflow" vert="horz" wrap="square" lIns="91440" tIns="45720" rIns="91440" bIns="45720" numCol="1" spcCol="0" rtlCol="0" fromWordArt="0" anchor="ctr" anchorCtr="0" forceAA="0" compatLnSpc="1">
+                          <a:prstTxWarp prst="textNoShape">
+                            <a:avLst/>
+                          </a:prstTxWarp>
+                          <a:noAutofit/>
+                        </wps:bodyPr>
+                      </wps:wsp>
                       <wpg:grpSp>
                         <wpg:cNvPr id="584997578" name="Group 14"/>
                         <wpg:cNvGrpSpPr>
@@ -274,7 +240,7 @@
                         </wpg:cNvGrpSpPr>
                         <wpg:grpSpPr>
                           <a:xfrm>
-                            <a:off x="114764" y="546410"/>
+                            <a:off x="116416" y="549392"/>
                             <a:ext cx="1181658" cy="1181333"/>
                             <a:chOff x="68234" y="50803"/>
                             <a:chExt cx="1955800" cy="1955800"/>
@@ -410,7 +376,7 @@
                         <wps:cNvSpPr/>
                         <wps:spPr>
                           <a:xfrm>
-                            <a:off x="312234" y="230923"/>
+                            <a:off x="312326" y="233539"/>
                             <a:ext cx="706355" cy="392597"/>
                           </a:xfrm>
                           <a:custGeom>
@@ -890,7 +856,7 @@
                         <wps:cNvSpPr/>
                         <wps:spPr>
                           <a:xfrm>
-                            <a:off x="527360" y="0"/>
+                            <a:off x="519648" y="0"/>
                             <a:ext cx="296637" cy="295155"/>
                           </a:xfrm>
                           <a:prstGeom prst="plus">
@@ -933,7 +899,7 @@
                         <wps:cNvSpPr/>
                         <wps:spPr>
                           <a:xfrm>
-                            <a:off x="0" y="966904"/>
+                            <a:off x="0" y="967316"/>
                             <a:ext cx="237863" cy="407824"/>
                           </a:xfrm>
                           <a:prstGeom prst="upArrow">
@@ -979,7 +945,7 @@
                         <wps:cNvSpPr/>
                         <wps:spPr>
                           <a:xfrm flipV="1">
-                            <a:off x="1092819" y="959005"/>
+                            <a:off x="1095022" y="959555"/>
                             <a:ext cx="237863" cy="396105"/>
                           </a:xfrm>
                           <a:prstGeom prst="upArrow">
@@ -1026,7 +992,7 @@
                         <wps:cNvSpPr/>
                         <wps:spPr>
                           <a:xfrm>
-                            <a:off x="337789" y="1602523"/>
+                            <a:off x="338431" y="1603257"/>
                             <a:ext cx="640080" cy="203248"/>
                           </a:xfrm>
                           <a:custGeom>
@@ -1976,8 +1942,11 @@
           </mc:Choice>
           <mc:Fallback>
             <w:pict>
-              <v:group w14:anchorId="349F3131" id="Group 20" o:spid="_x0000_s1027" style="position:absolute;left:0;text-align:left;margin-left:12.9pt;margin-top:26.3pt;width:104.8pt;height:142.2pt;z-index:251671552" coordsize="13306,18057" o:gfxdata="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">
-                <v:group id="Group 14" o:spid="_x0000_s1028" style="position:absolute;left:1147;top:5464;width:11817;height:11813" coordorigin="682,508" coordsize="19558,19558" o:gfxdata="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">
+              <v:group w14:anchorId="6D939BA4" id="Group 1" o:spid="_x0000_s1027" style="position:absolute;left:0;text-align:left;margin-left:12.45pt;margin-top:26.1pt;width:104.95pt;height:142.2pt;z-index:251675648" coordsize="13328,18065" o:gfxdata="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">
+                <v:oval id="Oval 21" o:spid="_x0000_s1028" style="position:absolute;left:2669;top:7413;width:8696;height:8365;visibility:visible;mso-wrap-style:square;v-text-anchor:middle" o:gfxdata="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" filled="f" strokecolor="#09101d [484]" strokeweight=".25pt">
+                  <v:stroke joinstyle="miter"/>
+                </v:oval>
+                <v:group id="Group 14" o:spid="_x0000_s1029" style="position:absolute;left:1164;top:5493;width:11816;height:11814" coordorigin="682,508" coordsize="19558,19558" o:gfxdata="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">
                   <o:lock v:ext="edit" aspectratio="t"/>
                   <v:shapetype id="_x0000_t75" coordsize="21600,21600" o:spt="75" o:preferrelative="t" path="m@4@5l@4@11@9@11@9@5xe" filled="f" stroked="f">
                     <v:stroke joinstyle="miter"/>
@@ -1998,7 +1967,7 @@
                     <v:path o:extrusionok="f" gradientshapeok="t" o:connecttype="rect"/>
                     <o:lock v:ext="edit" aspectratio="t"/>
                   </v:shapetype>
-                  <v:shape id="Picture 12" o:spid="_x0000_s1029" type="#_x0000_t75" style="position:absolute;left:4444;top:4445;width:12313;height:11937;visibility:visible;mso-wrap-style:square" o:gfxdata="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">
+                  <v:shape id="Picture 12" o:spid="_x0000_s1030" type="#_x0000_t75" style="position:absolute;left:4444;top:4445;width:12313;height:11937;visibility:visible;mso-wrap-style:square" o:gfxdata="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">
                     <v:imagedata r:id="rId5" o:title="" croptop="4622f" cropbottom="7982f" cropleft="6240f" cropright="3350f"/>
                   </v:shape>
                   <v:shapetype id="_x0000_t23" coordsize="21600,21600" o:spt="23" adj="5400" path="m,10800qy10800,,21600,10800,10800,21600,,10800xm@0,10800qy10800@2@1,10800,10800@0@0,10800xe">
@@ -2015,7 +1984,7 @@
                       <v:h position="#0,center" xrange="0,10800"/>
                     </v:handles>
                   </v:shapetype>
-                  <v:shape id="Circle: Hollow 7" o:spid="_x0000_s1030" type="#_x0000_t23" style="position:absolute;left:3192;top:3715;width:14397;height:13853;visibility:visible;mso-wrap-style:square;v-text-anchor:middle" o:gfxdata="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" adj="1939" fillcolor="white [3212]" stroked="f" strokeweight="1pt">
+                  <v:shape id="Circle: Hollow 7" o:spid="_x0000_s1031" type="#_x0000_t23" style="position:absolute;left:3192;top:3715;width:14397;height:13853;visibility:visible;mso-wrap-style:square;v-text-anchor:middle" o:gfxdata="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" adj="1939" fillcolor="white [3212]" stroked="f" strokeweight="1pt">
                     <v:stroke joinstyle="miter"/>
                   </v:shape>
                   <v:shapetype id="_x0000_t11" coordsize="21600,21600" o:spt="11" adj="5400" path="m@0,l@0@0,0@0,0@2@0@2@0,21600@1,21600@1@2,21600@2,21600@0@1@0@1,xe">
@@ -2037,13 +2006,13 @@
                       <v:h position="#0,topLeft" switch="" xrange="0,10800"/>
                     </v:handles>
                   </v:shapetype>
-                  <v:shape id="Cross 9" o:spid="_x0000_s1031" type="#_x0000_t11" style="position:absolute;left:682;top:508;width:19558;height:19558;rotation:45;visibility:visible;mso-wrap-style:square;v-text-anchor:middle" o:gfxdata="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" adj="9991" fillcolor="white [3212]" strokecolor="#630" strokeweight="1pt"/>
+                  <v:shape id="Cross 9" o:spid="_x0000_s1032" type="#_x0000_t11" style="position:absolute;left:682;top:508;width:19558;height:19558;rotation:45;visibility:visible;mso-wrap-style:square;v-text-anchor:middle" o:gfxdata="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" adj="9991" fillcolor="white [3212]" strokecolor="#630" strokeweight="1pt"/>
                 </v:group>
-                <v:shape id="Freeform: Shape 15" o:spid="_x0000_s1032" style="position:absolute;left:3122;top:2309;width:7063;height:3926;visibility:visible;mso-wrap-style:square;v-text-anchor:middle" coordsize="706401,392731" o:gfxdata="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" path="m165391,392731r374650,-6350c566401,194151,599736,200858,706401,106345,594651,100246,517824,129004,447974,161271l357790,,260641,164131c173761,144128,125287,89223,,104121v83062,89222,148668,133076,165391,288610xe" fillcolor="yellow" strokecolor="#09101d [484]" strokeweight="1pt">
+                <v:shape id="Freeform: Shape 15" o:spid="_x0000_s1033" style="position:absolute;left:3123;top:2335;width:7063;height:3926;visibility:visible;mso-wrap-style:square;v-text-anchor:middle" coordsize="706401,392731" o:gfxdata="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" path="m165391,392731r374650,-6350c566401,194151,599736,200858,706401,106345,594651,100246,517824,129004,447974,161271l357790,,260641,164131c173761,144128,125287,89223,,104121v83062,89222,148668,133076,165391,288610xe" fillcolor="yellow" strokecolor="#09101d [484]" strokeweight="1pt">
                   <v:stroke joinstyle="miter"/>
                   <v:path arrowok="t" o:connecttype="custom" o:connectlocs="165380,392597;540006,386249;706355,106309;447945,161216;357767,0;260624,164075;0,104085;165380,392597" o:connectangles="0,0,0,0,0,0,0,0"/>
                 </v:shape>
-                <v:shape id="Cross 9" o:spid="_x0000_s1033" type="#_x0000_t11" style="position:absolute;left:5273;width:2966;height:2951;visibility:visible;mso-wrap-style:square;v-text-anchor:middle" o:gfxdata="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" adj="9991" fillcolor="yellow" stroked="f" strokeweight="1pt"/>
+                <v:shape id="Cross 9" o:spid="_x0000_s1034" type="#_x0000_t11" style="position:absolute;left:5196;width:2966;height:2951;visibility:visible;mso-wrap-style:square;v-text-anchor:middle" o:gfxdata="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" adj="9991" fillcolor="yellow" stroked="f" strokeweight="1pt"/>
                 <v:shapetype id="_x0000_t68" coordsize="21600,21600" o:spt="68" adj="5400,5400" path="m0@0l@1@0@1,21600@2,21600@2@0,21600@0,10800,xe">
                   <v:stroke joinstyle="miter"/>
                   <v:formulas>
@@ -2058,13 +2027,13 @@
                     <v:h position="#1,#0" xrange="0,10800" yrange="0,21600"/>
                   </v:handles>
                 </v:shapetype>
-                <v:shape id="Arrow: Up 16" o:spid="_x0000_s1034" type="#_x0000_t68" style="position:absolute;top:9669;width:2378;height:4078;visibility:visible;mso-wrap-style:square;v-text-anchor:middle" o:gfxdata="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" adj="6299" fillcolor="white [3212]" strokecolor="#09101d [484]" strokeweight="1pt">
+                <v:shape id="Arrow: Up 16" o:spid="_x0000_s1035" type="#_x0000_t68" style="position:absolute;top:9673;width:2378;height:4078;visibility:visible;mso-wrap-style:square;v-text-anchor:middle" o:gfxdata="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" adj="6299" fillcolor="white [3212]" strokecolor="#09101d [484]" strokeweight="1pt">
                   <v:fill color2="#c00000" focus="100%" type="gradient"/>
                 </v:shape>
-                <v:shape id="Arrow: Up 16" o:spid="_x0000_s1035" type="#_x0000_t68" style="position:absolute;left:10928;top:9590;width:2378;height:3961;flip:y;visibility:visible;mso-wrap-style:square;v-text-anchor:middle" o:gfxdata="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" adj="6485" fillcolor="white [3212]" strokecolor="#09101d [484]" strokeweight="1pt">
+                <v:shape id="Arrow: Up 16" o:spid="_x0000_s1036" type="#_x0000_t68" style="position:absolute;left:10950;top:9595;width:2378;height:3961;flip:y;visibility:visible;mso-wrap-style:square;v-text-anchor:middle" o:gfxdata="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" adj="6485" fillcolor="white [3212]" strokecolor="#09101d [484]" strokeweight="1pt">
                   <v:fill color2="#c00000" rotate="t" angle="180" focus="100%" type="gradient"/>
                 </v:shape>
-                <v:shape id="Freeform: Shape 19" o:spid="_x0000_s1036" style="position:absolute;left:3377;top:16025;width:6401;height:2032;visibility:visible;mso-wrap-style:square;v-text-anchor:middle" coordsize="1059436,360096" o:spt="100" o:gfxdata="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" adj="-11796480,,5400" path="m28194,360096c-50071,187456,57865,168585,72700,72829v29671,57993,2693,164545,89012,173979c239937,176675,180591,130821,275001,84967v36414,138925,64737,115986,97105,173979c397730,198256,492140,178031,448978,76875v129478,40456,105198,137565,157797,206347c650618,230622,609489,178023,718072,125423v-11475,113298,21558,121383,22221,182075c772661,236018,827336,180725,799009,97106v68786,32364,70757,117334,86941,178024c908877,183420,1020839,221200,954732,v206357,152391,40460,240037,60690,360055l28194,360096xe" fillcolor="#ffc000" strokecolor="#c00000" strokeweight="1pt">
+                <v:shape id="Freeform: Shape 19" o:spid="_x0000_s1037" style="position:absolute;left:3384;top:16032;width:6401;height:2033;visibility:visible;mso-wrap-style:square;v-text-anchor:middle" coordsize="1059436,360096" o:spt="100" o:gfxdata="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" adj="-11796480,,5400" path="m28194,360096c-50071,187456,57865,168585,72700,72829v29671,57993,2693,164545,89012,173979c239937,176675,180591,130821,275001,84967v36414,138925,64737,115986,97105,173979c397730,198256,492140,178031,448978,76875v129478,40456,105198,137565,157797,206347c650618,230622,609489,178023,718072,125423v-11475,113298,21558,121383,22221,182075c772661,236018,827336,180725,799009,97106v68786,32364,70757,117334,86941,178024c908877,183420,1020839,221200,954732,v206357,152391,40460,240037,60690,360055l28194,360096xe" fillcolor="#ffc000" strokecolor="#c00000" strokeweight="1pt">
                   <v:fill color2="#c00000" focus="100%" type="gradient"/>
                   <v:stroke joinstyle="miter"/>
                   <v:formulas/>
@@ -2085,7 +2054,7 @@
           <w:noProof/>
         </w:rPr>
         <w:drawing>
-          <wp:anchor distT="0" distB="0" distL="114300" distR="114300" simplePos="0" relativeHeight="251648000" behindDoc="0" locked="0" layoutInCell="1" allowOverlap="1" wp14:anchorId="2F013599" wp14:editId="4DAAB9E9">
+          <wp:anchor distT="0" distB="0" distL="114300" distR="114300" simplePos="0" relativeHeight="251640832" behindDoc="0" locked="0" layoutInCell="1" allowOverlap="1" wp14:anchorId="2F013599" wp14:editId="43A2FB02">
             <wp:simplePos x="0" y="0"/>
             <wp:positionH relativeFrom="column">
               <wp:posOffset>6985000</wp:posOffset>
@@ -2145,7 +2114,7 @@
           <w:noProof/>
         </w:rPr>
         <w:drawing>
-          <wp:anchor distT="0" distB="0" distL="114300" distR="114300" simplePos="0" relativeHeight="251646976" behindDoc="0" locked="0" layoutInCell="1" allowOverlap="1" wp14:anchorId="49DC19A0" wp14:editId="29AAFF8E">
+          <wp:anchor distT="0" distB="0" distL="114300" distR="114300" simplePos="0" relativeHeight="251639808" behindDoc="0" locked="0" layoutInCell="1" allowOverlap="1" wp14:anchorId="49DC19A0" wp14:editId="5E845EB5">
             <wp:simplePos x="0" y="0"/>
             <wp:positionH relativeFrom="column">
               <wp:posOffset>1676886</wp:posOffset>
@@ -2212,7 +2181,7 @@
           <w:noProof/>
         </w:rPr>
         <w:drawing>
-          <wp:inline distT="0" distB="0" distL="0" distR="0" wp14:anchorId="22A92B2D" wp14:editId="201AB13F">
+          <wp:inline distT="0" distB="0" distL="0" distR="0" wp14:anchorId="22A92B2D" wp14:editId="17321D93">
             <wp:extent cx="10972800" cy="2197100"/>
             <wp:effectExtent l="0" t="0" r="0" b="0"/>
             <wp:docPr id="2064531460" name="Picture 3"/>

</xml_diff>